<commit_message>
7 work (without dz)
</commit_message>
<xml_diff>
--- a/Otchet.docx
+++ b/Otchet.docx
@@ -4048,6 +4048,7 @@
       <w:r>
         <w:rPr>
           <w:rFonts w:ascii="Times New Roman" w:hAnsi="Times New Roman" w:cs="Times New Roman"/>
+          <w:noProof/>
           <w:color w:val="FF0000"/>
           <w:sz w:val="28"/>
           <w:szCs w:val="28"/>
@@ -4162,6 +4163,7 @@
       <w:r>
         <w:rPr>
           <w:rFonts w:ascii="Times New Roman" w:hAnsi="Times New Roman" w:cs="Times New Roman"/>
+          <w:noProof/>
           <w:color w:val="FF0000"/>
           <w:sz w:val="28"/>
           <w:szCs w:val="28"/>
@@ -4219,6 +4221,7 @@
       <w:r>
         <w:rPr>
           <w:rFonts w:ascii="Times New Roman" w:hAnsi="Times New Roman" w:cs="Times New Roman"/>
+          <w:noProof/>
           <w:color w:val="FF0000"/>
           <w:sz w:val="28"/>
           <w:szCs w:val="28"/>
@@ -4275,6 +4278,7 @@
       <w:r>
         <w:rPr>
           <w:rFonts w:ascii="Times New Roman" w:hAnsi="Times New Roman" w:cs="Times New Roman"/>
+          <w:noProof/>
           <w:color w:val="FF0000"/>
           <w:sz w:val="28"/>
           <w:szCs w:val="28"/>
@@ -4360,6 +4364,7 @@
       <w:r>
         <w:rPr>
           <w:rFonts w:ascii="Times New Roman" w:hAnsi="Times New Roman" w:cs="Times New Roman"/>
+          <w:noProof/>
           <w:color w:val="FF0000"/>
           <w:sz w:val="28"/>
           <w:szCs w:val="28"/>
@@ -4447,6 +4452,7 @@
       <w:r>
         <w:rPr>
           <w:rFonts w:ascii="Times New Roman" w:hAnsi="Times New Roman" w:cs="Times New Roman"/>
+          <w:noProof/>
           <w:sz w:val="28"/>
           <w:szCs w:val="28"/>
           <w:lang w:val="en-US" w:eastAsia="ru-RU"/>
@@ -4524,6 +4530,7 @@
       <w:r>
         <w:rPr>
           <w:rFonts w:ascii="Times New Roman" w:hAnsi="Times New Roman" w:cs="Times New Roman"/>
+          <w:noProof/>
           <w:sz w:val="28"/>
           <w:szCs w:val="28"/>
           <w:lang w:val="en-US" w:eastAsia="ru-RU"/>
@@ -4565,6 +4572,819 @@
           </wp:inline>
         </w:drawing>
       </w:r>
+    </w:p>
+    <w:p>
+      <w:pPr>
+        <w:spacing w:after="0" w:line="240" w:lineRule="auto"/>
+        <w:rPr>
+          <w:rFonts w:ascii="Times New Roman" w:hAnsi="Times New Roman" w:cs="Times New Roman"/>
+          <w:sz w:val="28"/>
+          <w:szCs w:val="28"/>
+          <w:lang w:eastAsia="ru-RU"/>
+        </w:rPr>
+      </w:pPr>
+      <w:r>
+        <w:rPr>
+          <w:rFonts w:ascii="Times New Roman" w:hAnsi="Times New Roman" w:cs="Times New Roman"/>
+          <w:sz w:val="28"/>
+          <w:szCs w:val="28"/>
+          <w:lang w:eastAsia="ru-RU"/>
+        </w:rPr>
+        <w:t>Добавление:</w:t>
+      </w:r>
+    </w:p>
+    <w:p>
+      <w:pPr>
+        <w:spacing w:after="0" w:line="240" w:lineRule="auto"/>
+        <w:rPr>
+          <w:rFonts w:ascii="Times New Roman" w:hAnsi="Times New Roman" w:cs="Times New Roman"/>
+          <w:sz w:val="28"/>
+          <w:szCs w:val="28"/>
+          <w:lang w:eastAsia="ru-RU"/>
+        </w:rPr>
+      </w:pPr>
+      <w:r>
+        <w:rPr>
+          <w:rFonts w:ascii="Times New Roman" w:hAnsi="Times New Roman" w:cs="Times New Roman"/>
+          <w:sz w:val="28"/>
+          <w:szCs w:val="28"/>
+          <w:lang w:eastAsia="ru-RU"/>
+        </w:rPr>
+        <w:t xml:space="preserve">Создадим </w:t>
+      </w:r>
+      <w:proofErr w:type="spellStart"/>
+      <w:r>
+        <w:rPr>
+          <w:rFonts w:ascii="Times New Roman" w:hAnsi="Times New Roman" w:cs="Times New Roman"/>
+          <w:sz w:val="28"/>
+          <w:szCs w:val="28"/>
+          <w:lang w:val="en-US" w:eastAsia="ru-RU"/>
+        </w:rPr>
+        <w:t>EditText</w:t>
+      </w:r>
+      <w:proofErr w:type="spellEnd"/>
+      <w:r>
+        <w:rPr>
+          <w:rFonts w:ascii="Times New Roman" w:hAnsi="Times New Roman" w:cs="Times New Roman"/>
+          <w:sz w:val="28"/>
+          <w:szCs w:val="28"/>
+          <w:lang w:eastAsia="ru-RU"/>
+        </w:rPr>
+        <w:t xml:space="preserve"> для ввода данных и Кнопку</w:t>
+      </w:r>
+    </w:p>
+    <w:p>
+      <w:pPr>
+        <w:spacing w:after="0" w:line="240" w:lineRule="auto"/>
+        <w:rPr>
+          <w:rFonts w:ascii="Times New Roman" w:hAnsi="Times New Roman" w:cs="Times New Roman"/>
+          <w:sz w:val="28"/>
+          <w:szCs w:val="28"/>
+          <w:lang w:val="en-US" w:eastAsia="ru-RU"/>
+        </w:rPr>
+      </w:pPr>
+      <w:r>
+        <w:rPr>
+          <w:rFonts w:ascii="Times New Roman" w:hAnsi="Times New Roman" w:cs="Times New Roman"/>
+          <w:sz w:val="28"/>
+          <w:szCs w:val="28"/>
+          <w:lang w:val="en-US" w:eastAsia="ru-RU"/>
+        </w:rPr>
+        <w:lastRenderedPageBreak/>
+        <w:drawing>
+          <wp:inline distT="0" distB="0" distL="0" distR="0" wp14:anchorId="7EB8314A" wp14:editId="78A477D8">
+            <wp:extent cx="6029960" cy="5890260"/>
+            <wp:effectExtent l="0" t="0" r="8890" b="0"/>
+            <wp:docPr id="24" name="Рисунок 24"/>
+            <wp:cNvGraphicFramePr>
+              <a:graphicFrameLocks xmlns:a="http://schemas.openxmlformats.org/drawingml/2006/main" noChangeAspect="1"/>
+            </wp:cNvGraphicFramePr>
+            <a:graphic xmlns:a="http://schemas.openxmlformats.org/drawingml/2006/main">
+              <a:graphicData uri="http://schemas.openxmlformats.org/drawingml/2006/picture">
+                <pic:pic xmlns:pic="http://schemas.openxmlformats.org/drawingml/2006/picture">
+                  <pic:nvPicPr>
+                    <pic:cNvPr id="1" name=""/>
+                    <pic:cNvPicPr/>
+                  </pic:nvPicPr>
+                  <pic:blipFill>
+                    <a:blip r:embed="rId29"/>
+                    <a:stretch>
+                      <a:fillRect/>
+                    </a:stretch>
+                  </pic:blipFill>
+                  <pic:spPr>
+                    <a:xfrm>
+                      <a:off x="0" y="0"/>
+                      <a:ext cx="6029960" cy="5890260"/>
+                    </a:xfrm>
+                    <a:prstGeom prst="rect">
+                      <a:avLst/>
+                    </a:prstGeom>
+                  </pic:spPr>
+                </pic:pic>
+              </a:graphicData>
+            </a:graphic>
+          </wp:inline>
+        </w:drawing>
+      </w:r>
+    </w:p>
+    <w:p>
+      <w:pPr>
+        <w:spacing w:after="0" w:line="240" w:lineRule="auto"/>
+        <w:rPr>
+          <w:rFonts w:ascii="Times New Roman" w:hAnsi="Times New Roman" w:cs="Times New Roman"/>
+          <w:sz w:val="28"/>
+          <w:szCs w:val="28"/>
+          <w:lang w:val="en-US" w:eastAsia="ru-RU"/>
+        </w:rPr>
+      </w:pPr>
+      <w:r>
+        <w:rPr>
+          <w:rFonts w:ascii="Times New Roman" w:hAnsi="Times New Roman" w:cs="Times New Roman"/>
+          <w:sz w:val="28"/>
+          <w:szCs w:val="28"/>
+          <w:lang w:eastAsia="ru-RU"/>
+        </w:rPr>
+        <w:t>Добавили код на</w:t>
+      </w:r>
+      <w:r>
+        <w:rPr>
+          <w:rFonts w:ascii="Times New Roman" w:hAnsi="Times New Roman" w:cs="Times New Roman"/>
+          <w:sz w:val="28"/>
+          <w:szCs w:val="28"/>
+          <w:lang w:eastAsia="ru-RU"/>
+        </w:rPr>
+        <w:t xml:space="preserve"> добавление в </w:t>
+      </w:r>
+      <w:proofErr w:type="spellStart"/>
+      <w:r>
+        <w:rPr>
+          <w:rFonts w:ascii="Times New Roman" w:hAnsi="Times New Roman" w:cs="Times New Roman"/>
+          <w:sz w:val="28"/>
+          <w:szCs w:val="28"/>
+          <w:lang w:val="en-US" w:eastAsia="ru-RU"/>
+        </w:rPr>
+        <w:t>PostViewModel</w:t>
+      </w:r>
+      <w:proofErr w:type="spellEnd"/>
+    </w:p>
+    <w:p>
+      <w:pPr>
+        <w:spacing w:after="0" w:line="240" w:lineRule="auto"/>
+        <w:rPr>
+          <w:rFonts w:ascii="Times New Roman" w:hAnsi="Times New Roman" w:cs="Times New Roman"/>
+          <w:sz w:val="28"/>
+          <w:szCs w:val="28"/>
+          <w:lang w:val="en-US" w:eastAsia="ru-RU"/>
+        </w:rPr>
+      </w:pPr>
+      <w:r>
+        <w:rPr>
+          <w:rFonts w:ascii="Times New Roman" w:hAnsi="Times New Roman" w:cs="Times New Roman"/>
+          <w:sz w:val="28"/>
+          <w:szCs w:val="28"/>
+          <w:lang w:val="en-US" w:eastAsia="ru-RU"/>
+        </w:rPr>
+        <w:lastRenderedPageBreak/>
+        <w:drawing>
+          <wp:inline distT="0" distB="0" distL="0" distR="0" wp14:anchorId="0A253594" wp14:editId="6C466CB0">
+            <wp:extent cx="6029960" cy="7595870"/>
+            <wp:effectExtent l="0" t="0" r="8890" b="5080"/>
+            <wp:docPr id="26" name="Рисунок 26"/>
+            <wp:cNvGraphicFramePr>
+              <a:graphicFrameLocks xmlns:a="http://schemas.openxmlformats.org/drawingml/2006/main" noChangeAspect="1"/>
+            </wp:cNvGraphicFramePr>
+            <a:graphic xmlns:a="http://schemas.openxmlformats.org/drawingml/2006/main">
+              <a:graphicData uri="http://schemas.openxmlformats.org/drawingml/2006/picture">
+                <pic:pic xmlns:pic="http://schemas.openxmlformats.org/drawingml/2006/picture">
+                  <pic:nvPicPr>
+                    <pic:cNvPr id="1" name=""/>
+                    <pic:cNvPicPr/>
+                  </pic:nvPicPr>
+                  <pic:blipFill>
+                    <a:blip r:embed="rId30"/>
+                    <a:stretch>
+                      <a:fillRect/>
+                    </a:stretch>
+                  </pic:blipFill>
+                  <pic:spPr>
+                    <a:xfrm>
+                      <a:off x="0" y="0"/>
+                      <a:ext cx="6029960" cy="7595870"/>
+                    </a:xfrm>
+                    <a:prstGeom prst="rect">
+                      <a:avLst/>
+                    </a:prstGeom>
+                  </pic:spPr>
+                </pic:pic>
+              </a:graphicData>
+            </a:graphic>
+          </wp:inline>
+        </w:drawing>
+      </w:r>
+    </w:p>
+    <w:p>
+      <w:pPr>
+        <w:spacing w:after="0" w:line="240" w:lineRule="auto"/>
+        <w:rPr>
+          <w:rFonts w:ascii="Times New Roman" w:hAnsi="Times New Roman" w:cs="Times New Roman"/>
+          <w:sz w:val="28"/>
+          <w:szCs w:val="28"/>
+          <w:lang w:val="en-US" w:eastAsia="ru-RU"/>
+        </w:rPr>
+      </w:pPr>
+      <w:r>
+        <w:rPr>
+          <w:rFonts w:ascii="Times New Roman" w:hAnsi="Times New Roman" w:cs="Times New Roman"/>
+          <w:sz w:val="28"/>
+          <w:szCs w:val="28"/>
+          <w:lang w:eastAsia="ru-RU"/>
+        </w:rPr>
+        <w:t xml:space="preserve">Добавили функцию на сохранение в </w:t>
+      </w:r>
+      <w:r>
+        <w:rPr>
+          <w:rFonts w:ascii="Times New Roman" w:hAnsi="Times New Roman" w:cs="Times New Roman"/>
+          <w:sz w:val="28"/>
+          <w:szCs w:val="28"/>
+          <w:lang w:val="en-US" w:eastAsia="ru-RU"/>
+        </w:rPr>
+        <w:t>Repository</w:t>
+      </w:r>
+    </w:p>
+    <w:p>
+      <w:pPr>
+        <w:spacing w:after="0" w:line="240" w:lineRule="auto"/>
+        <w:rPr>
+          <w:rFonts w:ascii="Times New Roman" w:hAnsi="Times New Roman" w:cs="Times New Roman"/>
+          <w:sz w:val="28"/>
+          <w:szCs w:val="28"/>
+          <w:lang w:eastAsia="ru-RU"/>
+        </w:rPr>
+      </w:pPr>
+      <w:r>
+        <w:rPr>
+          <w:rFonts w:ascii="Times New Roman" w:hAnsi="Times New Roman" w:cs="Times New Roman"/>
+          <w:sz w:val="28"/>
+          <w:szCs w:val="28"/>
+          <w:lang w:eastAsia="ru-RU"/>
+        </w:rPr>
+        <w:lastRenderedPageBreak/>
+        <w:drawing>
+          <wp:inline distT="0" distB="0" distL="0" distR="0" wp14:anchorId="387DD632" wp14:editId="4E8F181A">
+            <wp:extent cx="3486637" cy="2715004"/>
+            <wp:effectExtent l="0" t="0" r="0" b="9525"/>
+            <wp:docPr id="25" name="Рисунок 25"/>
+            <wp:cNvGraphicFramePr>
+              <a:graphicFrameLocks xmlns:a="http://schemas.openxmlformats.org/drawingml/2006/main" noChangeAspect="1"/>
+            </wp:cNvGraphicFramePr>
+            <a:graphic xmlns:a="http://schemas.openxmlformats.org/drawingml/2006/main">
+              <a:graphicData uri="http://schemas.openxmlformats.org/drawingml/2006/picture">
+                <pic:pic xmlns:pic="http://schemas.openxmlformats.org/drawingml/2006/picture">
+                  <pic:nvPicPr>
+                    <pic:cNvPr id="1" name=""/>
+                    <pic:cNvPicPr/>
+                  </pic:nvPicPr>
+                  <pic:blipFill>
+                    <a:blip r:embed="rId31"/>
+                    <a:stretch>
+                      <a:fillRect/>
+                    </a:stretch>
+                  </pic:blipFill>
+                  <pic:spPr>
+                    <a:xfrm>
+                      <a:off x="0" y="0"/>
+                      <a:ext cx="3486637" cy="2715004"/>
+                    </a:xfrm>
+                    <a:prstGeom prst="rect">
+                      <a:avLst/>
+                    </a:prstGeom>
+                  </pic:spPr>
+                </pic:pic>
+              </a:graphicData>
+            </a:graphic>
+          </wp:inline>
+        </w:drawing>
+      </w:r>
+    </w:p>
+    <w:p>
+      <w:pPr>
+        <w:spacing w:after="0" w:line="240" w:lineRule="auto"/>
+        <w:rPr>
+          <w:rFonts w:ascii="Times New Roman" w:hAnsi="Times New Roman" w:cs="Times New Roman"/>
+          <w:sz w:val="28"/>
+          <w:szCs w:val="28"/>
+          <w:lang w:val="en-US" w:eastAsia="ru-RU"/>
+        </w:rPr>
+      </w:pPr>
+      <w:r>
+        <w:rPr>
+          <w:rFonts w:ascii="Times New Roman" w:hAnsi="Times New Roman" w:cs="Times New Roman"/>
+          <w:sz w:val="28"/>
+          <w:szCs w:val="28"/>
+          <w:lang w:eastAsia="ru-RU"/>
+        </w:rPr>
+        <w:t xml:space="preserve">Изменили </w:t>
+      </w:r>
+      <w:proofErr w:type="spellStart"/>
+      <w:r>
+        <w:rPr>
+          <w:rFonts w:ascii="Times New Roman" w:hAnsi="Times New Roman" w:cs="Times New Roman"/>
+          <w:sz w:val="28"/>
+          <w:szCs w:val="28"/>
+          <w:lang w:val="en-US" w:eastAsia="ru-RU"/>
+        </w:rPr>
+        <w:t>MainActivity</w:t>
+      </w:r>
+      <w:proofErr w:type="spellEnd"/>
+    </w:p>
+    <w:p>
+      <w:pPr>
+        <w:spacing w:after="0" w:line="240" w:lineRule="auto"/>
+        <w:rPr>
+          <w:rFonts w:ascii="Times New Roman" w:hAnsi="Times New Roman" w:cs="Times New Roman"/>
+          <w:sz w:val="28"/>
+          <w:szCs w:val="28"/>
+          <w:lang w:val="en-US" w:eastAsia="ru-RU"/>
+        </w:rPr>
+      </w:pPr>
+      <w:r>
+        <w:rPr>
+          <w:rFonts w:ascii="Times New Roman" w:hAnsi="Times New Roman" w:cs="Times New Roman"/>
+          <w:sz w:val="28"/>
+          <w:szCs w:val="28"/>
+          <w:lang w:val="en-US" w:eastAsia="ru-RU"/>
+        </w:rPr>
+        <w:drawing>
+          <wp:inline distT="0" distB="0" distL="0" distR="0" wp14:anchorId="0AA5D161" wp14:editId="0C5A67D9">
+            <wp:extent cx="6029960" cy="4744720"/>
+            <wp:effectExtent l="0" t="0" r="8890" b="0"/>
+            <wp:docPr id="27" name="Рисунок 27"/>
+            <wp:cNvGraphicFramePr>
+              <a:graphicFrameLocks xmlns:a="http://schemas.openxmlformats.org/drawingml/2006/main" noChangeAspect="1"/>
+            </wp:cNvGraphicFramePr>
+            <a:graphic xmlns:a="http://schemas.openxmlformats.org/drawingml/2006/main">
+              <a:graphicData uri="http://schemas.openxmlformats.org/drawingml/2006/picture">
+                <pic:pic xmlns:pic="http://schemas.openxmlformats.org/drawingml/2006/picture">
+                  <pic:nvPicPr>
+                    <pic:cNvPr id="1" name=""/>
+                    <pic:cNvPicPr/>
+                  </pic:nvPicPr>
+                  <pic:blipFill>
+                    <a:blip r:embed="rId32"/>
+                    <a:stretch>
+                      <a:fillRect/>
+                    </a:stretch>
+                  </pic:blipFill>
+                  <pic:spPr>
+                    <a:xfrm>
+                      <a:off x="0" y="0"/>
+                      <a:ext cx="6029960" cy="4744720"/>
+                    </a:xfrm>
+                    <a:prstGeom prst="rect">
+                      <a:avLst/>
+                    </a:prstGeom>
+                  </pic:spPr>
+                </pic:pic>
+              </a:graphicData>
+            </a:graphic>
+          </wp:inline>
+        </w:drawing>
+      </w:r>
+    </w:p>
+    <w:p>
+      <w:pPr>
+        <w:spacing w:after="0" w:line="240" w:lineRule="auto"/>
+        <w:rPr>
+          <w:rFonts w:ascii="Times New Roman" w:hAnsi="Times New Roman" w:cs="Times New Roman"/>
+          <w:sz w:val="28"/>
+          <w:szCs w:val="28"/>
+          <w:lang w:eastAsia="ru-RU"/>
+        </w:rPr>
+      </w:pPr>
+      <w:r>
+        <w:rPr>
+          <w:rFonts w:ascii="Times New Roman" w:hAnsi="Times New Roman" w:cs="Times New Roman"/>
+          <w:sz w:val="28"/>
+          <w:szCs w:val="28"/>
+          <w:lang w:eastAsia="ru-RU"/>
+        </w:rPr>
+        <w:t>Редактирование</w:t>
+      </w:r>
+    </w:p>
+    <w:p>
+      <w:pPr>
+        <w:spacing w:after="0" w:line="240" w:lineRule="auto"/>
+        <w:rPr>
+          <w:rFonts w:ascii="Times New Roman" w:hAnsi="Times New Roman" w:cs="Times New Roman"/>
+          <w:sz w:val="28"/>
+          <w:szCs w:val="28"/>
+          <w:lang w:eastAsia="ru-RU"/>
+        </w:rPr>
+      </w:pPr>
+      <w:r>
+        <w:rPr>
+          <w:rFonts w:ascii="Times New Roman" w:hAnsi="Times New Roman" w:cs="Times New Roman"/>
+          <w:sz w:val="28"/>
+          <w:szCs w:val="28"/>
+          <w:lang w:val="en-US" w:eastAsia="ru-RU"/>
+        </w:rPr>
+        <w:lastRenderedPageBreak/>
+        <w:drawing>
+          <wp:inline distT="0" distB="0" distL="0" distR="0" wp14:anchorId="6850B6C9" wp14:editId="412F3459">
+            <wp:extent cx="6029960" cy="4303395"/>
+            <wp:effectExtent l="0" t="0" r="8890" b="1905"/>
+            <wp:docPr id="28" name="Рисунок 28"/>
+            <wp:cNvGraphicFramePr>
+              <a:graphicFrameLocks xmlns:a="http://schemas.openxmlformats.org/drawingml/2006/main" noChangeAspect="1"/>
+            </wp:cNvGraphicFramePr>
+            <a:graphic xmlns:a="http://schemas.openxmlformats.org/drawingml/2006/main">
+              <a:graphicData uri="http://schemas.openxmlformats.org/drawingml/2006/picture">
+                <pic:pic xmlns:pic="http://schemas.openxmlformats.org/drawingml/2006/picture">
+                  <pic:nvPicPr>
+                    <pic:cNvPr id="1" name=""/>
+                    <pic:cNvPicPr/>
+                  </pic:nvPicPr>
+                  <pic:blipFill>
+                    <a:blip r:embed="rId33"/>
+                    <a:stretch>
+                      <a:fillRect/>
+                    </a:stretch>
+                  </pic:blipFill>
+                  <pic:spPr>
+                    <a:xfrm>
+                      <a:off x="0" y="0"/>
+                      <a:ext cx="6029960" cy="4303395"/>
+                    </a:xfrm>
+                    <a:prstGeom prst="rect">
+                      <a:avLst/>
+                    </a:prstGeom>
+                  </pic:spPr>
+                </pic:pic>
+              </a:graphicData>
+            </a:graphic>
+          </wp:inline>
+        </w:drawing>
+      </w:r>
+    </w:p>
+    <w:p>
+      <w:pPr>
+        <w:spacing w:after="0" w:line="240" w:lineRule="auto"/>
+        <w:rPr>
+          <w:rFonts w:ascii="Times New Roman" w:hAnsi="Times New Roman" w:cs="Times New Roman"/>
+          <w:sz w:val="28"/>
+          <w:szCs w:val="28"/>
+          <w:lang w:eastAsia="ru-RU"/>
+        </w:rPr>
+      </w:pPr>
+      <w:r>
+        <w:rPr>
+          <w:rFonts w:ascii="Times New Roman" w:hAnsi="Times New Roman" w:cs="Times New Roman"/>
+          <w:sz w:val="28"/>
+          <w:szCs w:val="28"/>
+          <w:lang w:eastAsia="ru-RU"/>
+        </w:rPr>
+        <w:t xml:space="preserve">Создали интерфейс в </w:t>
+      </w:r>
+      <w:proofErr w:type="spellStart"/>
+      <w:r>
+        <w:rPr>
+          <w:rFonts w:ascii="Times New Roman" w:hAnsi="Times New Roman" w:cs="Times New Roman"/>
+          <w:sz w:val="28"/>
+          <w:szCs w:val="28"/>
+          <w:lang w:eastAsia="ru-RU"/>
+        </w:rPr>
+        <w:t>адапторе</w:t>
+      </w:r>
+      <w:proofErr w:type="spellEnd"/>
+    </w:p>
+    <w:p>
+      <w:pPr>
+        <w:spacing w:after="0" w:line="240" w:lineRule="auto"/>
+        <w:rPr>
+          <w:rFonts w:ascii="Times New Roman" w:hAnsi="Times New Roman" w:cs="Times New Roman"/>
+          <w:sz w:val="28"/>
+          <w:szCs w:val="28"/>
+          <w:lang w:eastAsia="ru-RU"/>
+        </w:rPr>
+      </w:pPr>
+      <w:r>
+        <w:rPr>
+          <w:rFonts w:ascii="Times New Roman" w:hAnsi="Times New Roman" w:cs="Times New Roman"/>
+          <w:sz w:val="28"/>
+          <w:szCs w:val="28"/>
+          <w:lang w:eastAsia="ru-RU"/>
+        </w:rPr>
+        <w:drawing>
+          <wp:inline distT="0" distB="0" distL="0" distR="0" wp14:anchorId="0B225A9B" wp14:editId="3FFA93B9">
+            <wp:extent cx="3248478" cy="2162477"/>
+            <wp:effectExtent l="0" t="0" r="0" b="9525"/>
+            <wp:docPr id="29" name="Рисунок 29"/>
+            <wp:cNvGraphicFramePr>
+              <a:graphicFrameLocks xmlns:a="http://schemas.openxmlformats.org/drawingml/2006/main" noChangeAspect="1"/>
+            </wp:cNvGraphicFramePr>
+            <a:graphic xmlns:a="http://schemas.openxmlformats.org/drawingml/2006/main">
+              <a:graphicData uri="http://schemas.openxmlformats.org/drawingml/2006/picture">
+                <pic:pic xmlns:pic="http://schemas.openxmlformats.org/drawingml/2006/picture">
+                  <pic:nvPicPr>
+                    <pic:cNvPr id="1" name=""/>
+                    <pic:cNvPicPr/>
+                  </pic:nvPicPr>
+                  <pic:blipFill>
+                    <a:blip r:embed="rId34"/>
+                    <a:stretch>
+                      <a:fillRect/>
+                    </a:stretch>
+                  </pic:blipFill>
+                  <pic:spPr>
+                    <a:xfrm>
+                      <a:off x="0" y="0"/>
+                      <a:ext cx="3248478" cy="2162477"/>
+                    </a:xfrm>
+                    <a:prstGeom prst="rect">
+                      <a:avLst/>
+                    </a:prstGeom>
+                  </pic:spPr>
+                </pic:pic>
+              </a:graphicData>
+            </a:graphic>
+          </wp:inline>
+        </w:drawing>
+      </w:r>
+    </w:p>
+    <w:p>
+      <w:pPr>
+        <w:spacing w:after="0" w:line="240" w:lineRule="auto"/>
+        <w:rPr>
+          <w:rFonts w:ascii="Times New Roman" w:hAnsi="Times New Roman" w:cs="Times New Roman"/>
+          <w:sz w:val="28"/>
+          <w:szCs w:val="28"/>
+          <w:lang w:val="en-US" w:eastAsia="ru-RU"/>
+        </w:rPr>
+      </w:pPr>
+      <w:r>
+        <w:rPr>
+          <w:rFonts w:ascii="Times New Roman" w:hAnsi="Times New Roman" w:cs="Times New Roman"/>
+          <w:sz w:val="28"/>
+          <w:szCs w:val="28"/>
+          <w:lang w:eastAsia="ru-RU"/>
+        </w:rPr>
+        <w:t xml:space="preserve">Написали функцию на изменение в </w:t>
+      </w:r>
+      <w:proofErr w:type="spellStart"/>
+      <w:r>
+        <w:rPr>
+          <w:rFonts w:ascii="Times New Roman" w:hAnsi="Times New Roman" w:cs="Times New Roman"/>
+          <w:sz w:val="28"/>
+          <w:szCs w:val="28"/>
+          <w:lang w:val="en-US" w:eastAsia="ru-RU"/>
+        </w:rPr>
+        <w:t>PostViewModel</w:t>
+      </w:r>
+      <w:proofErr w:type="spellEnd"/>
+    </w:p>
+    <w:p>
+      <w:pPr>
+        <w:spacing w:after="0" w:line="240" w:lineRule="auto"/>
+        <w:rPr>
+          <w:rFonts w:ascii="Times New Roman" w:hAnsi="Times New Roman" w:cs="Times New Roman"/>
+          <w:sz w:val="28"/>
+          <w:szCs w:val="28"/>
+          <w:lang w:eastAsia="ru-RU"/>
+        </w:rPr>
+      </w:pPr>
+      <w:r>
+        <w:rPr>
+          <w:rFonts w:ascii="Times New Roman" w:hAnsi="Times New Roman" w:cs="Times New Roman"/>
+          <w:sz w:val="28"/>
+          <w:szCs w:val="28"/>
+          <w:lang w:eastAsia="ru-RU"/>
+        </w:rPr>
+        <w:drawing>
+          <wp:inline distT="0" distB="0" distL="0" distR="0" wp14:anchorId="464A7C36" wp14:editId="328C0C4B">
+            <wp:extent cx="2686425" cy="981212"/>
+            <wp:effectExtent l="0" t="0" r="0" b="9525"/>
+            <wp:docPr id="30" name="Рисунок 30"/>
+            <wp:cNvGraphicFramePr>
+              <a:graphicFrameLocks xmlns:a="http://schemas.openxmlformats.org/drawingml/2006/main" noChangeAspect="1"/>
+            </wp:cNvGraphicFramePr>
+            <a:graphic xmlns:a="http://schemas.openxmlformats.org/drawingml/2006/main">
+              <a:graphicData uri="http://schemas.openxmlformats.org/drawingml/2006/picture">
+                <pic:pic xmlns:pic="http://schemas.openxmlformats.org/drawingml/2006/picture">
+                  <pic:nvPicPr>
+                    <pic:cNvPr id="1" name=""/>
+                    <pic:cNvPicPr/>
+                  </pic:nvPicPr>
+                  <pic:blipFill>
+                    <a:blip r:embed="rId35"/>
+                    <a:stretch>
+                      <a:fillRect/>
+                    </a:stretch>
+                  </pic:blipFill>
+                  <pic:spPr>
+                    <a:xfrm>
+                      <a:off x="0" y="0"/>
+                      <a:ext cx="2686425" cy="981212"/>
+                    </a:xfrm>
+                    <a:prstGeom prst="rect">
+                      <a:avLst/>
+                    </a:prstGeom>
+                  </pic:spPr>
+                </pic:pic>
+              </a:graphicData>
+            </a:graphic>
+          </wp:inline>
+        </w:drawing>
+      </w:r>
+    </w:p>
+    <w:p>
+      <w:pPr>
+        <w:spacing w:after="0" w:line="240" w:lineRule="auto"/>
+        <w:rPr>
+          <w:rFonts w:ascii="Times New Roman" w:hAnsi="Times New Roman" w:cs="Times New Roman"/>
+          <w:sz w:val="28"/>
+          <w:szCs w:val="28"/>
+          <w:lang w:val="en-US" w:eastAsia="ru-RU"/>
+        </w:rPr>
+      </w:pPr>
+      <w:r>
+        <w:rPr>
+          <w:rFonts w:ascii="Times New Roman" w:hAnsi="Times New Roman" w:cs="Times New Roman"/>
+          <w:sz w:val="28"/>
+          <w:szCs w:val="28"/>
+          <w:lang w:eastAsia="ru-RU"/>
+        </w:rPr>
+        <w:t xml:space="preserve">Изменили сохранение в </w:t>
+      </w:r>
+      <w:proofErr w:type="spellStart"/>
+      <w:r>
+        <w:rPr>
+          <w:rFonts w:ascii="Times New Roman" w:hAnsi="Times New Roman" w:cs="Times New Roman"/>
+          <w:sz w:val="28"/>
+          <w:szCs w:val="28"/>
+          <w:lang w:val="en-US" w:eastAsia="ru-RU"/>
+        </w:rPr>
+        <w:t>PostViewModel</w:t>
+      </w:r>
+      <w:proofErr w:type="spellEnd"/>
+    </w:p>
+    <w:p>
+      <w:pPr>
+        <w:spacing w:after="0" w:line="240" w:lineRule="auto"/>
+        <w:rPr>
+          <w:rFonts w:ascii="Times New Roman" w:hAnsi="Times New Roman" w:cs="Times New Roman"/>
+          <w:sz w:val="28"/>
+          <w:szCs w:val="28"/>
+          <w:lang w:val="en-US" w:eastAsia="ru-RU"/>
+        </w:rPr>
+      </w:pPr>
+      <w:r>
+        <w:rPr>
+          <w:rFonts w:ascii="Times New Roman" w:hAnsi="Times New Roman" w:cs="Times New Roman"/>
+          <w:sz w:val="28"/>
+          <w:szCs w:val="28"/>
+          <w:lang w:val="en-US" w:eastAsia="ru-RU"/>
+        </w:rPr>
+        <w:lastRenderedPageBreak/>
+        <w:drawing>
+          <wp:inline distT="0" distB="0" distL="0" distR="0" wp14:anchorId="77CC9DB0" wp14:editId="7FCA4E76">
+            <wp:extent cx="3877216" cy="2657846"/>
+            <wp:effectExtent l="0" t="0" r="9525" b="9525"/>
+            <wp:docPr id="31" name="Рисунок 31"/>
+            <wp:cNvGraphicFramePr>
+              <a:graphicFrameLocks xmlns:a="http://schemas.openxmlformats.org/drawingml/2006/main" noChangeAspect="1"/>
+            </wp:cNvGraphicFramePr>
+            <a:graphic xmlns:a="http://schemas.openxmlformats.org/drawingml/2006/main">
+              <a:graphicData uri="http://schemas.openxmlformats.org/drawingml/2006/picture">
+                <pic:pic xmlns:pic="http://schemas.openxmlformats.org/drawingml/2006/picture">
+                  <pic:nvPicPr>
+                    <pic:cNvPr id="1" name=""/>
+                    <pic:cNvPicPr/>
+                  </pic:nvPicPr>
+                  <pic:blipFill>
+                    <a:blip r:embed="rId36"/>
+                    <a:stretch>
+                      <a:fillRect/>
+                    </a:stretch>
+                  </pic:blipFill>
+                  <pic:spPr>
+                    <a:xfrm>
+                      <a:off x="0" y="0"/>
+                      <a:ext cx="3877216" cy="2657846"/>
+                    </a:xfrm>
+                    <a:prstGeom prst="rect">
+                      <a:avLst/>
+                    </a:prstGeom>
+                  </pic:spPr>
+                </pic:pic>
+              </a:graphicData>
+            </a:graphic>
+          </wp:inline>
+        </w:drawing>
+      </w:r>
+    </w:p>
+    <w:p>
+      <w:pPr>
+        <w:spacing w:after="0" w:line="240" w:lineRule="auto"/>
+        <w:rPr>
+          <w:rFonts w:ascii="Times New Roman" w:hAnsi="Times New Roman" w:cs="Times New Roman"/>
+          <w:sz w:val="28"/>
+          <w:szCs w:val="28"/>
+          <w:lang w:val="en-US" w:eastAsia="ru-RU"/>
+        </w:rPr>
+      </w:pPr>
+      <w:r>
+        <w:rPr>
+          <w:rFonts w:ascii="Times New Roman" w:hAnsi="Times New Roman" w:cs="Times New Roman"/>
+          <w:sz w:val="28"/>
+          <w:szCs w:val="28"/>
+          <w:lang w:eastAsia="ru-RU"/>
+        </w:rPr>
+        <w:t>И</w:t>
+      </w:r>
+      <w:r>
+        <w:rPr>
+          <w:rFonts w:ascii="Times New Roman" w:hAnsi="Times New Roman" w:cs="Times New Roman"/>
+          <w:sz w:val="28"/>
+          <w:szCs w:val="28"/>
+          <w:lang w:eastAsia="ru-RU"/>
+        </w:rPr>
+        <w:t>зменили</w:t>
+      </w:r>
+      <w:r>
+        <w:rPr>
+          <w:rFonts w:ascii="Times New Roman" w:hAnsi="Times New Roman" w:cs="Times New Roman"/>
+          <w:sz w:val="28"/>
+          <w:szCs w:val="28"/>
+          <w:lang w:eastAsia="ru-RU"/>
+        </w:rPr>
+        <w:t xml:space="preserve"> </w:t>
+      </w:r>
+      <w:proofErr w:type="spellStart"/>
+      <w:r>
+        <w:rPr>
+          <w:rFonts w:ascii="Times New Roman" w:hAnsi="Times New Roman" w:cs="Times New Roman"/>
+          <w:sz w:val="28"/>
+          <w:szCs w:val="28"/>
+          <w:lang w:val="en-US" w:eastAsia="ru-RU"/>
+        </w:rPr>
+        <w:t>PostViewHolder</w:t>
+      </w:r>
+      <w:proofErr w:type="spellEnd"/>
+    </w:p>
+    <w:p>
+      <w:pPr>
+        <w:spacing w:after="0" w:line="240" w:lineRule="auto"/>
+        <w:rPr>
+          <w:rFonts w:ascii="Times New Roman" w:hAnsi="Times New Roman" w:cs="Times New Roman"/>
+          <w:sz w:val="28"/>
+          <w:szCs w:val="28"/>
+          <w:lang w:val="en-US" w:eastAsia="ru-RU"/>
+        </w:rPr>
+      </w:pPr>
+      <w:r>
+        <w:rPr>
+          <w:rFonts w:ascii="Times New Roman" w:hAnsi="Times New Roman" w:cs="Times New Roman"/>
+          <w:sz w:val="28"/>
+          <w:szCs w:val="28"/>
+          <w:lang w:val="en-US" w:eastAsia="ru-RU"/>
+        </w:rPr>
+        <w:drawing>
+          <wp:inline distT="0" distB="0" distL="0" distR="0" wp14:anchorId="4AB471BA" wp14:editId="69D36063">
+            <wp:extent cx="6029960" cy="5146040"/>
+            <wp:effectExtent l="0" t="0" r="8890" b="0"/>
+            <wp:docPr id="32" name="Рисунок 32"/>
+            <wp:cNvGraphicFramePr>
+              <a:graphicFrameLocks xmlns:a="http://schemas.openxmlformats.org/drawingml/2006/main" noChangeAspect="1"/>
+            </wp:cNvGraphicFramePr>
+            <a:graphic xmlns:a="http://schemas.openxmlformats.org/drawingml/2006/main">
+              <a:graphicData uri="http://schemas.openxmlformats.org/drawingml/2006/picture">
+                <pic:pic xmlns:pic="http://schemas.openxmlformats.org/drawingml/2006/picture">
+                  <pic:nvPicPr>
+                    <pic:cNvPr id="1" name=""/>
+                    <pic:cNvPicPr/>
+                  </pic:nvPicPr>
+                  <pic:blipFill>
+                    <a:blip r:embed="rId37"/>
+                    <a:stretch>
+                      <a:fillRect/>
+                    </a:stretch>
+                  </pic:blipFill>
+                  <pic:spPr>
+                    <a:xfrm>
+                      <a:off x="0" y="0"/>
+                      <a:ext cx="6029960" cy="5146040"/>
+                    </a:xfrm>
+                    <a:prstGeom prst="rect">
+                      <a:avLst/>
+                    </a:prstGeom>
+                  </pic:spPr>
+                </pic:pic>
+              </a:graphicData>
+            </a:graphic>
+          </wp:inline>
+        </w:drawing>
+      </w:r>
       <w:bookmarkStart w:id="1" w:name="_GoBack"/>
       <w:bookmarkEnd w:id="1"/>
     </w:p>
@@ -4576,7 +5396,7 @@
           <w:color w:val="FF0000"/>
           <w:sz w:val="28"/>
           <w:szCs w:val="28"/>
-          <w:lang w:val="en-US" w:eastAsia="ru-RU"/>
+          <w:lang w:eastAsia="ru-RU"/>
         </w:rPr>
       </w:pPr>
     </w:p>
@@ -6444,7 +7264,7 @@
 </file>
 
 <file path=customXml/itemProps1.xml><?xml version="1.0" encoding="utf-8"?>
-<ds:datastoreItem xmlns:ds="http://schemas.openxmlformats.org/officeDocument/2006/customXml" ds:itemID="{09F81F2B-9047-4A5F-B1A6-20D7C02D0ACE}">
+<ds:datastoreItem xmlns:ds="http://schemas.openxmlformats.org/officeDocument/2006/customXml" ds:itemID="{C23887CF-D27B-421A-ACD7-93E6BCC11152}">
   <ds:schemaRefs>
     <ds:schemaRef ds:uri="http://schemas.openxmlformats.org/officeDocument/2006/bibliography"/>
   </ds:schemaRefs>

</xml_diff>